<commit_message>
nấu xong phần bài toán 1
</commit_message>
<xml_diff>
--- a/Report/VDQ_TNL_MuaSamTrucTuyen.docx
+++ b/Report/VDQ_TNL_MuaSamTrucTuyen.docx
@@ -19611,6 +19611,7 @@
       <w:r>
         <w:rPr>
           <w:rFonts w:asciiTheme="majorHAnsi" w:hAnsiTheme="majorHAnsi" w:cstheme="majorHAnsi"/>
+          <w:noProof/>
           <w:sz w:val="20"/>
           <w:szCs w:val="20"/>
         </w:rPr>
@@ -19877,6 +19878,7 @@
       <w:r>
         <w:rPr>
           <w:rFonts w:asciiTheme="majorHAnsi" w:hAnsiTheme="majorHAnsi" w:cstheme="majorHAnsi"/>
+          <w:noProof/>
           <w:sz w:val="20"/>
           <w:szCs w:val="20"/>
         </w:rPr>
@@ -20192,6 +20194,7 @@
       <w:r>
         <w:rPr>
           <w:rFonts w:asciiTheme="majorHAnsi" w:hAnsiTheme="majorHAnsi" w:cstheme="majorHAnsi"/>
+          <w:noProof/>
           <w:sz w:val="20"/>
           <w:szCs w:val="20"/>
         </w:rPr>
@@ -20480,6 +20483,7 @@
       <w:r>
         <w:rPr>
           <w:rFonts w:asciiTheme="majorHAnsi" w:hAnsiTheme="majorHAnsi" w:cstheme="majorHAnsi"/>
+          <w:noProof/>
           <w:sz w:val="20"/>
           <w:szCs w:val="20"/>
         </w:rPr>
@@ -20623,6 +20627,7 @@
       <w:r>
         <w:rPr>
           <w:rFonts w:asciiTheme="majorHAnsi" w:hAnsiTheme="majorHAnsi" w:cstheme="majorHAnsi"/>
+          <w:noProof/>
           <w:sz w:val="20"/>
           <w:szCs w:val="20"/>
         </w:rPr>
@@ -20842,6 +20847,7 @@
       <w:r>
         <w:rPr>
           <w:rFonts w:asciiTheme="majorHAnsi" w:hAnsiTheme="majorHAnsi" w:cstheme="majorHAnsi"/>
+          <w:noProof/>
           <w:sz w:val="20"/>
           <w:szCs w:val="20"/>
         </w:rPr>
@@ -21276,6 +21282,7 @@
       <w:r>
         <w:rPr>
           <w:rFonts w:asciiTheme="majorHAnsi" w:hAnsiTheme="majorHAnsi" w:cstheme="majorHAnsi"/>
+          <w:noProof/>
           <w:sz w:val="20"/>
           <w:szCs w:val="20"/>
         </w:rPr>
@@ -21543,6 +21550,7 @@
       <w:r>
         <w:rPr>
           <w:rFonts w:asciiTheme="majorHAnsi" w:hAnsiTheme="majorHAnsi" w:cstheme="majorHAnsi"/>
+          <w:noProof/>
           <w:sz w:val="20"/>
           <w:szCs w:val="20"/>
         </w:rPr>
@@ -22095,6 +22103,7 @@
       <w:r>
         <w:rPr>
           <w:rFonts w:asciiTheme="majorHAnsi" w:hAnsiTheme="majorHAnsi" w:cstheme="majorHAnsi"/>
+          <w:noProof/>
           <w:sz w:val="20"/>
           <w:szCs w:val="20"/>
         </w:rPr>
@@ -22309,6 +22318,7 @@
       <w:r>
         <w:rPr>
           <w:rFonts w:asciiTheme="majorHAnsi" w:hAnsiTheme="majorHAnsi" w:cstheme="majorHAnsi"/>
+          <w:noProof/>
           <w:sz w:val="20"/>
           <w:szCs w:val="20"/>
         </w:rPr>
@@ -22466,6 +22476,7 @@
       <w:r>
         <w:rPr>
           <w:rFonts w:asciiTheme="majorHAnsi" w:hAnsiTheme="majorHAnsi" w:cstheme="majorHAnsi"/>
+          <w:noProof/>
           <w:sz w:val="20"/>
           <w:szCs w:val="20"/>
         </w:rPr>
@@ -22627,6 +22638,7 @@
       <w:r>
         <w:rPr>
           <w:rFonts w:asciiTheme="majorHAnsi" w:hAnsiTheme="majorHAnsi" w:cstheme="majorHAnsi"/>
+          <w:noProof/>
           <w:sz w:val="20"/>
           <w:szCs w:val="20"/>
         </w:rPr>
@@ -22820,6 +22832,7 @@
       <w:r>
         <w:rPr>
           <w:rFonts w:asciiTheme="majorHAnsi" w:hAnsiTheme="majorHAnsi" w:cstheme="majorHAnsi"/>
+          <w:noProof/>
           <w:sz w:val="20"/>
           <w:szCs w:val="20"/>
         </w:rPr>
@@ -23001,6 +23014,7 @@
       <w:r>
         <w:rPr>
           <w:rFonts w:asciiTheme="majorHAnsi" w:hAnsiTheme="majorHAnsi" w:cstheme="majorHAnsi"/>
+          <w:noProof/>
           <w:sz w:val="20"/>
           <w:szCs w:val="20"/>
         </w:rPr>
@@ -23414,6 +23428,7 @@
       <w:r>
         <w:rPr>
           <w:rFonts w:asciiTheme="majorHAnsi" w:hAnsiTheme="majorHAnsi" w:cstheme="majorHAnsi"/>
+          <w:noProof/>
           <w:sz w:val="20"/>
           <w:szCs w:val="20"/>
         </w:rPr>
@@ -23597,6 +23612,7 @@
       <w:r>
         <w:rPr>
           <w:rFonts w:asciiTheme="majorHAnsi" w:hAnsiTheme="majorHAnsi" w:cstheme="majorHAnsi"/>
+          <w:noProof/>
           <w:sz w:val="20"/>
           <w:szCs w:val="20"/>
         </w:rPr>
@@ -24222,6 +24238,7 @@
       <w:r>
         <w:rPr>
           <w:rFonts w:asciiTheme="majorHAnsi" w:hAnsiTheme="majorHAnsi" w:cstheme="majorHAnsi"/>
+          <w:noProof/>
           <w:sz w:val="20"/>
           <w:szCs w:val="20"/>
         </w:rPr>
@@ -24384,6 +24401,7 @@
       <w:r>
         <w:rPr>
           <w:rFonts w:asciiTheme="majorHAnsi" w:hAnsiTheme="majorHAnsi" w:cstheme="majorHAnsi"/>
+          <w:noProof/>
           <w:sz w:val="20"/>
           <w:szCs w:val="20"/>
         </w:rPr>
@@ -24442,6 +24460,7 @@
       <w:pPr>
         <w:pStyle w:val="Heading3"/>
         <w:spacing w:before="240" w:after="240" w:line="360" w:lineRule="auto"/>
+        <w:jc w:val="both"/>
         <w:rPr>
           <w:b/>
           <w:bCs/>
@@ -24479,8 +24498,9 @@
           <w:sz w:val="30"/>
           <w:szCs w:val="30"/>
         </w:rPr>
-        <w:t xml:space="preserve">. </w:t>
-      </w:r>
+        <w:t>.</w:t>
+      </w:r>
+      <w:bookmarkEnd w:id="97"/>
       <w:r>
         <w:rPr>
           <w:b/>
@@ -24489,86 +24509,253 @@
           <w:sz w:val="30"/>
           <w:szCs w:val="30"/>
         </w:rPr>
-        <w:t>Dự đoán kết quả từ mô hình đã được huấn luyện</w:t>
-      </w:r>
-      <w:bookmarkEnd w:id="97"/>
+        <w:t xml:space="preserve"> Thực hiện dự đoán giá bán lẻ tốt nhất của một mặt hàng có giá bán sỉ là </w:t>
+      </w:r>
+      <w:r>
+        <w:rPr>
+          <w:b/>
+          <w:bCs/>
+          <w:color w:val="auto"/>
+          <w:sz w:val="30"/>
+          <w:szCs w:val="30"/>
+        </w:rPr>
+        <w:t>x</w:t>
+      </w:r>
+      <w:r>
+        <w:rPr>
+          <w:b/>
+          <w:bCs/>
+          <w:color w:val="auto"/>
+          <w:sz w:val="30"/>
+          <w:szCs w:val="30"/>
+        </w:rPr>
+        <w:t xml:space="preserve"> và tổng số lượng bán dự kiếm là </w:t>
+      </w:r>
+      <w:r>
+        <w:rPr>
+          <w:b/>
+          <w:bCs/>
+          <w:color w:val="auto"/>
+          <w:sz w:val="30"/>
+          <w:szCs w:val="30"/>
+        </w:rPr>
+        <w:t>y</w:t>
+      </w:r>
+      <w:r>
+        <w:rPr>
+          <w:b/>
+          <w:bCs/>
+          <w:color w:val="auto"/>
+          <w:sz w:val="30"/>
+          <w:szCs w:val="30"/>
+        </w:rPr>
+        <w:t xml:space="preserve"> trong vòng 5 năm</w:t>
+      </w:r>
+    </w:p>
+    <w:p>
+      <w:pPr>
+        <w:pStyle w:val="Heading4"/>
+        <w:spacing w:before="120" w:after="120" w:line="360" w:lineRule="auto"/>
+        <w:rPr>
+          <w:b/>
+          <w:bCs/>
+          <w:i w:val="0"/>
+          <w:iCs w:val="0"/>
+          <w:color w:val="auto"/>
+          <w:sz w:val="28"/>
+          <w:szCs w:val="28"/>
+        </w:rPr>
+      </w:pPr>
+      <w:r>
+        <w:rPr>
+          <w:b/>
+          <w:bCs/>
+          <w:i w:val="0"/>
+          <w:iCs w:val="0"/>
+          <w:color w:val="auto"/>
+          <w:sz w:val="28"/>
+          <w:szCs w:val="28"/>
+        </w:rPr>
+        <w:t>3.3.2.1. Mô tả quá trình dự đoán</w:t>
+      </w:r>
     </w:p>
     <w:p>
       <w:pPr>
         <w:spacing w:before="80" w:after="80" w:line="360" w:lineRule="auto"/>
         <w:jc w:val="both"/>
         <w:rPr>
-          <w:rFonts w:ascii="Times New Roman" w:hAnsi="Times New Roman"/>
-          <w:bCs/>
-          <w:sz w:val="28"/>
-          <w:szCs w:val="28"/>
-        </w:rPr>
-      </w:pPr>
-      <w:r>
-        <w:rPr>
-          <w:rFonts w:ascii="Times New Roman" w:hAnsi="Times New Roman"/>
-          <w:bCs/>
-          <w:sz w:val="28"/>
-          <w:szCs w:val="28"/>
-        </w:rPr>
+          <w:rFonts w:asciiTheme="majorHAnsi" w:hAnsiTheme="majorHAnsi" w:cstheme="majorHAnsi"/>
+          <w:sz w:val="28"/>
+          <w:szCs w:val="28"/>
+        </w:rPr>
+      </w:pPr>
+      <w:r>
         <w:tab/>
       </w:r>
-    </w:p>
-    <w:p>
-      <w:pPr>
-        <w:pStyle w:val="Heading2"/>
-        <w:spacing w:before="360" w:after="360" w:line="360" w:lineRule="auto"/>
-        <w:rPr>
-          <w:rFonts w:ascii="Times New Roman" w:hAnsi="Times New Roman" w:cs="Times New Roman"/>
-          <w:b/>
-          <w:bCs/>
-          <w:color w:val="auto"/>
-          <w:sz w:val="32"/>
-          <w:szCs w:val="32"/>
-        </w:rPr>
-      </w:pPr>
-      <w:bookmarkStart w:id="98" w:name="_Toc152651066"/>
-      <w:r>
-        <w:rPr>
-          <w:rFonts w:ascii="Times New Roman" w:hAnsi="Times New Roman" w:cs="Times New Roman"/>
-          <w:b/>
-          <w:bCs/>
-          <w:color w:val="auto"/>
-          <w:sz w:val="32"/>
-          <w:szCs w:val="32"/>
-        </w:rPr>
-        <w:t xml:space="preserve">3.4. </w:t>
-      </w:r>
-      <w:r>
-        <w:rPr>
-          <w:rFonts w:ascii="Times New Roman" w:hAnsi="Times New Roman" w:cs="Times New Roman"/>
-          <w:b/>
-          <w:bCs/>
-          <w:color w:val="auto"/>
-          <w:sz w:val="32"/>
-          <w:szCs w:val="32"/>
-        </w:rPr>
-        <w:t>Bài toán 2: Có lợi thế về ngày giao hàng khi trở thành khách hàng có thứ hạng bạch kim hay không</w:t>
-      </w:r>
-      <w:bookmarkEnd w:id="98"/>
-    </w:p>
-    <w:p>
-      <w:pPr>
+      <w:r>
+        <w:rPr>
+          <w:rFonts w:asciiTheme="majorHAnsi" w:hAnsiTheme="majorHAnsi" w:cstheme="majorHAnsi"/>
+          <w:sz w:val="28"/>
+          <w:szCs w:val="28"/>
+        </w:rPr>
+        <w:t>Sau quá trình huấn luyện các mô hình LNR-2, LNR-1 và SVR trên, ta tiếp tục tiếp hành công đoạn thử nghiệm các dự đoán trên các mô hình đã được huấn luyện đó.</w:t>
+      </w:r>
+    </w:p>
+    <w:p>
+      <w:pPr>
+        <w:spacing w:before="80" w:after="80" w:line="360" w:lineRule="auto"/>
+        <w:jc w:val="both"/>
+        <w:rPr>
+          <w:rFonts w:asciiTheme="majorHAnsi" w:hAnsiTheme="majorHAnsi" w:cstheme="majorHAnsi"/>
+          <w:sz w:val="28"/>
+          <w:szCs w:val="28"/>
+        </w:rPr>
+      </w:pPr>
+      <w:r>
+        <w:rPr>
+          <w:rFonts w:asciiTheme="majorHAnsi" w:hAnsiTheme="majorHAnsi" w:cstheme="majorHAnsi"/>
+          <w:sz w:val="28"/>
+          <w:szCs w:val="28"/>
+        </w:rPr>
+        <w:tab/>
+        <w:t xml:space="preserve">Cụ thể hơn, ta muốn dự đoán giá bán lẻ tốt nhất </w:t>
+      </w:r>
+      <w:r>
+        <w:rPr>
+          <w:rFonts w:asciiTheme="majorHAnsi" w:hAnsiTheme="majorHAnsi" w:cstheme="majorHAnsi"/>
+          <w:sz w:val="28"/>
+          <w:szCs w:val="28"/>
+        </w:rPr>
+        <w:t xml:space="preserve">(best retail price) </w:t>
+      </w:r>
+      <w:r>
+        <w:rPr>
+          <w:rFonts w:asciiTheme="majorHAnsi" w:hAnsiTheme="majorHAnsi" w:cstheme="majorHAnsi"/>
+          <w:sz w:val="28"/>
+          <w:szCs w:val="28"/>
+        </w:rPr>
+        <w:t>dựa trên giá bán sỉ</w:t>
+      </w:r>
+      <w:r>
+        <w:rPr>
+          <w:rFonts w:asciiTheme="majorHAnsi" w:hAnsiTheme="majorHAnsi" w:cstheme="majorHAnsi"/>
+          <w:sz w:val="28"/>
+          <w:szCs w:val="28"/>
+        </w:rPr>
+        <w:t xml:space="preserve"> (wholesale price)</w:t>
+      </w:r>
+      <w:r>
+        <w:rPr>
+          <w:rFonts w:asciiTheme="majorHAnsi" w:hAnsiTheme="majorHAnsi" w:cstheme="majorHAnsi"/>
+          <w:sz w:val="28"/>
+          <w:szCs w:val="28"/>
+        </w:rPr>
+        <w:t xml:space="preserve"> là </w:t>
+      </w:r>
+      <w:r>
+        <w:rPr>
+          <w:rFonts w:asciiTheme="majorHAnsi" w:hAnsiTheme="majorHAnsi" w:cstheme="majorHAnsi"/>
+          <w:sz w:val="28"/>
+          <w:szCs w:val="28"/>
+        </w:rPr>
+        <w:t>x</w:t>
+      </w:r>
+      <w:r>
+        <w:rPr>
+          <w:rFonts w:asciiTheme="majorHAnsi" w:hAnsiTheme="majorHAnsi" w:cstheme="majorHAnsi"/>
+          <w:sz w:val="28"/>
+          <w:szCs w:val="28"/>
+        </w:rPr>
+        <w:t xml:space="preserve"> và thêm một thông tin là tổng lượng bán</w:t>
+      </w:r>
+      <w:r>
+        <w:rPr>
+          <w:rFonts w:asciiTheme="majorHAnsi" w:hAnsiTheme="majorHAnsi" w:cstheme="majorHAnsi"/>
+          <w:sz w:val="28"/>
+          <w:szCs w:val="28"/>
+        </w:rPr>
+        <w:t xml:space="preserve"> (total sold)</w:t>
+      </w:r>
+      <w:r>
+        <w:rPr>
+          <w:rFonts w:asciiTheme="majorHAnsi" w:hAnsiTheme="majorHAnsi" w:cstheme="majorHAnsi"/>
+          <w:sz w:val="28"/>
+          <w:szCs w:val="28"/>
+        </w:rPr>
+        <w:t xml:space="preserve"> dự kiến là </w:t>
+      </w:r>
+      <w:r>
+        <w:rPr>
+          <w:rFonts w:asciiTheme="majorHAnsi" w:hAnsiTheme="majorHAnsi" w:cstheme="majorHAnsi"/>
+          <w:sz w:val="28"/>
+          <w:szCs w:val="28"/>
+        </w:rPr>
+        <w:t>y</w:t>
+      </w:r>
+      <w:r>
+        <w:rPr>
+          <w:rFonts w:asciiTheme="majorHAnsi" w:hAnsiTheme="majorHAnsi" w:cstheme="majorHAnsi"/>
+          <w:sz w:val="28"/>
+          <w:szCs w:val="28"/>
+        </w:rPr>
+        <w:t xml:space="preserve"> trong vòng 5 năm, lưu ý rằng tổng lượng bán dự kiến trong vòng 5 năm này </w:t>
+      </w:r>
+      <w:r>
+        <w:rPr>
+          <w:rFonts w:asciiTheme="majorHAnsi" w:hAnsiTheme="majorHAnsi" w:cstheme="majorHAnsi"/>
+          <w:sz w:val="28"/>
+          <w:szCs w:val="28"/>
+        </w:rPr>
+        <w:t xml:space="preserve">do nhóm giả định rằng trong vòng 5 năm sẽ bán được </w:t>
+      </w:r>
+      <w:r>
+        <w:rPr>
+          <w:rFonts w:asciiTheme="majorHAnsi" w:hAnsiTheme="majorHAnsi" w:cstheme="majorHAnsi"/>
+          <w:sz w:val="28"/>
+          <w:szCs w:val="28"/>
+        </w:rPr>
+        <w:t>y</w:t>
+      </w:r>
+      <w:r>
+        <w:rPr>
+          <w:rFonts w:asciiTheme="majorHAnsi" w:hAnsiTheme="majorHAnsi" w:cstheme="majorHAnsi"/>
+          <w:sz w:val="28"/>
+          <w:szCs w:val="28"/>
+        </w:rPr>
+        <w:t xml:space="preserve"> món</w:t>
+      </w:r>
+      <w:r>
+        <w:rPr>
+          <w:rFonts w:asciiTheme="majorHAnsi" w:hAnsiTheme="majorHAnsi" w:cstheme="majorHAnsi"/>
+          <w:sz w:val="28"/>
+          <w:szCs w:val="28"/>
+        </w:rPr>
+        <w:t>, x và y là 2 giá trị trường hợp cụ thể mà nhóm đề ra</w:t>
+      </w:r>
+      <w:r>
+        <w:rPr>
+          <w:rFonts w:asciiTheme="majorHAnsi" w:hAnsiTheme="majorHAnsi" w:cstheme="majorHAnsi"/>
+          <w:sz w:val="28"/>
+          <w:szCs w:val="28"/>
+        </w:rPr>
+        <w:t>. Sau khi có ý tưởng và thông tin như thế, nhóm bắt đầu quá trình phân tích:</w:t>
+      </w:r>
+    </w:p>
+    <w:p>
+      <w:pPr>
+        <w:keepNext/>
+        <w:spacing w:before="80" w:after="80" w:line="360" w:lineRule="auto"/>
         <w:jc w:val="center"/>
       </w:pPr>
       <w:r>
         <w:rPr>
-          <w:rFonts w:ascii="Times New Roman" w:hAnsi="Times New Roman"/>
-          <w:bCs/>
           <w:noProof/>
-          <w:sz w:val="26"/>
-          <w:szCs w:val="26"/>
         </w:rPr>
         <w:drawing>
-          <wp:inline distT="0" distB="0" distL="0" distR="0" wp14:anchorId="1FB6ECFC" wp14:editId="0E22AFB9">
-            <wp:extent cx="5580380" cy="2493010"/>
-            <wp:effectExtent l="0" t="0" r="1270" b="2540"/>
-            <wp:docPr id="42" name="Picture 42"/>
+          <wp:inline distT="0" distB="0" distL="0" distR="0" wp14:anchorId="46DB31B1" wp14:editId="72563879">
+            <wp:extent cx="5580380" cy="2038350"/>
+            <wp:effectExtent l="0" t="0" r="1270" b="0"/>
+            <wp:docPr id="48" name="Picture 48"/>
             <wp:cNvGraphicFramePr>
               <a:graphicFrameLocks xmlns:a="http://schemas.openxmlformats.org/drawingml/2006/main" noChangeAspect="1"/>
             </wp:cNvGraphicFramePr>
@@ -24576,11 +24763,11 @@
               <a:graphicData uri="http://schemas.openxmlformats.org/drawingml/2006/picture">
                 <pic:pic xmlns:pic="http://schemas.openxmlformats.org/drawingml/2006/picture">
                   <pic:nvPicPr>
-                    <pic:cNvPr id="42" name="Picture 42"/>
+                    <pic:cNvPr id="48" name="Picture 48"/>
                     <pic:cNvPicPr/>
                   </pic:nvPicPr>
                   <pic:blipFill>
-                    <a:blip r:embed="rId58" cstate="print">
+                    <a:blip r:embed="rId58">
                       <a:extLst>
                         <a:ext uri="{28A0092B-C50C-407E-A947-70E740481C1C}">
                           <a14:useLocalDpi xmlns:a14="http://schemas.microsoft.com/office/drawing/2010/main" val="0"/>
@@ -24594,7 +24781,7 @@
                   <pic:spPr>
                     <a:xfrm>
                       <a:off x="0" y="0"/>
-                      <a:ext cx="5580380" cy="2493010"/>
+                      <a:ext cx="5580380" cy="2038350"/>
                     </a:xfrm>
                     <a:prstGeom prst="rect">
                       <a:avLst/>
@@ -24609,12 +24796,1019 @@
     </w:p>
     <w:p>
       <w:pPr>
+        <w:pStyle w:val="Caption"/>
+        <w:jc w:val="center"/>
+      </w:pPr>
+      <w:r>
+        <w:t xml:space="preserve">Hình 3. </w:t>
+      </w:r>
+      <w:r>
+        <w:fldChar w:fldCharType="begin"/>
+      </w:r>
+      <w:r>
+        <w:instrText xml:space="preserve"> SEQ Hình_3. \* ARABIC </w:instrText>
+      </w:r>
+      <w:r>
+        <w:fldChar w:fldCharType="separate"/>
+      </w:r>
+      <w:r>
+        <w:rPr>
+          <w:noProof/>
+        </w:rPr>
+        <w:t>20</w:t>
+      </w:r>
+      <w:r>
+        <w:fldChar w:fldCharType="end"/>
+      </w:r>
+      <w:r>
+        <w:t xml:space="preserve">. </w:t>
+      </w:r>
+      <w:r>
+        <w:t>Dự đoán giá bán lẻ tốt nhất dựa trên giá bán sỉ và số lượng bán</w:t>
+      </w:r>
+      <w:r>
+        <w:t xml:space="preserve"> </w:t>
+      </w:r>
+    </w:p>
+    <w:p>
+      <w:pPr>
+        <w:spacing w:before="80" w:after="80" w:line="360" w:lineRule="auto"/>
         <w:jc w:val="both"/>
-      </w:pPr>
-      <w:r>
-        <w:t>&lt;Không có sự khác biệt giữa các hạng thành viên&gt;</w:t>
-      </w:r>
-    </w:p>
+        <w:rPr>
+          <w:rFonts w:asciiTheme="majorHAnsi" w:hAnsiTheme="majorHAnsi" w:cstheme="majorHAnsi"/>
+          <w:bCs/>
+          <w:sz w:val="28"/>
+          <w:szCs w:val="28"/>
+        </w:rPr>
+      </w:pPr>
+      <w:r>
+        <w:rPr>
+          <w:rFonts w:asciiTheme="majorHAnsi" w:hAnsiTheme="majorHAnsi" w:cstheme="majorHAnsi"/>
+          <w:bCs/>
+          <w:sz w:val="26"/>
+          <w:szCs w:val="26"/>
+        </w:rPr>
+        <w:lastRenderedPageBreak/>
+        <w:tab/>
+      </w:r>
+      <w:r>
+        <w:rPr>
+          <w:rFonts w:asciiTheme="majorHAnsi" w:hAnsiTheme="majorHAnsi" w:cstheme="majorHAnsi"/>
+          <w:bCs/>
+          <w:sz w:val="28"/>
+          <w:szCs w:val="28"/>
+        </w:rPr>
+        <w:t xml:space="preserve">Ta bắt đầu với việc tạo mới một sản phẩm mà ta muốn dự đoán, sản phẩm này có giá bán lẻ (retail price) là </w:t>
+      </w:r>
+      <w:r>
+        <w:rPr>
+          <w:rFonts w:asciiTheme="majorHAnsi" w:hAnsiTheme="majorHAnsi" w:cstheme="majorHAnsi"/>
+          <w:bCs/>
+          <w:sz w:val="28"/>
+          <w:szCs w:val="28"/>
+        </w:rPr>
+        <w:t>x</w:t>
+      </w:r>
+      <w:r>
+        <w:rPr>
+          <w:rFonts w:asciiTheme="majorHAnsi" w:hAnsiTheme="majorHAnsi" w:cstheme="majorHAnsi"/>
+          <w:bCs/>
+          <w:sz w:val="28"/>
+          <w:szCs w:val="28"/>
+        </w:rPr>
+        <w:t xml:space="preserve"> và tổng số lượng bán được (total sold) là </w:t>
+      </w:r>
+      <w:r>
+        <w:rPr>
+          <w:rFonts w:asciiTheme="majorHAnsi" w:hAnsiTheme="majorHAnsi" w:cstheme="majorHAnsi"/>
+          <w:bCs/>
+          <w:sz w:val="28"/>
+          <w:szCs w:val="28"/>
+        </w:rPr>
+        <w:t>y</w:t>
+      </w:r>
+      <w:r>
+        <w:rPr>
+          <w:rFonts w:asciiTheme="majorHAnsi" w:hAnsiTheme="majorHAnsi" w:cstheme="majorHAnsi"/>
+          <w:bCs/>
+          <w:sz w:val="28"/>
+          <w:szCs w:val="28"/>
+        </w:rPr>
+        <w:t xml:space="preserve">. Đối với các mô hình đã được huấn luyện thì điều này có nghĩa là </w:t>
+      </w:r>
+      <w:r>
+        <w:rPr>
+          <w:rFonts w:asciiTheme="majorHAnsi" w:hAnsiTheme="majorHAnsi" w:cstheme="majorHAnsi"/>
+          <w:bCs/>
+          <w:i/>
+          <w:iCs/>
+          <w:sz w:val="28"/>
+          <w:szCs w:val="28"/>
+        </w:rPr>
+        <w:t xml:space="preserve">new_product2v </w:t>
+      </w:r>
+      <w:r>
+        <w:rPr>
+          <w:rFonts w:asciiTheme="majorHAnsi" w:hAnsiTheme="majorHAnsi" w:cstheme="majorHAnsi"/>
+          <w:bCs/>
+          <w:sz w:val="28"/>
+          <w:szCs w:val="28"/>
+        </w:rPr>
+        <w:t xml:space="preserve">sẽ là input đầu vào cho mô hình LNR-2, </w:t>
+      </w:r>
+      <w:r>
+        <w:rPr>
+          <w:rFonts w:asciiTheme="majorHAnsi" w:hAnsiTheme="majorHAnsi" w:cstheme="majorHAnsi"/>
+          <w:bCs/>
+          <w:i/>
+          <w:iCs/>
+          <w:sz w:val="28"/>
+          <w:szCs w:val="28"/>
+        </w:rPr>
+        <w:t xml:space="preserve">new_product1v </w:t>
+      </w:r>
+      <w:r>
+        <w:rPr>
+          <w:rFonts w:asciiTheme="majorHAnsi" w:hAnsiTheme="majorHAnsi" w:cstheme="majorHAnsi"/>
+          <w:bCs/>
+          <w:sz w:val="28"/>
+          <w:szCs w:val="28"/>
+        </w:rPr>
+        <w:t xml:space="preserve">sẽ là input đầu vào cho mô hình LNR-1 và </w:t>
+      </w:r>
+      <w:r>
+        <w:rPr>
+          <w:rFonts w:asciiTheme="majorHAnsi" w:hAnsiTheme="majorHAnsi" w:cstheme="majorHAnsi"/>
+          <w:bCs/>
+          <w:i/>
+          <w:iCs/>
+          <w:sz w:val="28"/>
+          <w:szCs w:val="28"/>
+        </w:rPr>
+        <w:t xml:space="preserve">new_product2v_svr </w:t>
+      </w:r>
+      <w:r>
+        <w:rPr>
+          <w:rFonts w:asciiTheme="majorHAnsi" w:hAnsiTheme="majorHAnsi" w:cstheme="majorHAnsi"/>
+          <w:bCs/>
+          <w:sz w:val="28"/>
+          <w:szCs w:val="28"/>
+        </w:rPr>
+        <w:t>sẽ là input đầu vào cho mô hình SVR. Lưu ý rằng mô hình LNR-1 không có tham số tống số lượng bán (total sold) do đó nó không thể dự đoán kết quả dựa trên số lượng bán mà chỉ có thể dự đoán trên giá bán lẻ (wholesale price), lý do mà nhóm vẫn quyết định giữ mô hình này lại là bởi vì nhóm cũng muốn dự đoán bán lẻ tốt nhất dựa trên giá bán sỉ mà không có tham số tổng lượng bán.</w:t>
+      </w:r>
+    </w:p>
+    <w:p>
+      <w:pPr>
+        <w:spacing w:before="80" w:after="80" w:line="360" w:lineRule="auto"/>
+        <w:ind w:firstLine="720"/>
+        <w:jc w:val="both"/>
+        <w:rPr>
+          <w:rFonts w:asciiTheme="majorHAnsi" w:hAnsiTheme="majorHAnsi" w:cstheme="majorHAnsi"/>
+          <w:sz w:val="28"/>
+          <w:szCs w:val="28"/>
+        </w:rPr>
+      </w:pPr>
+      <w:r>
+        <w:rPr>
+          <w:rFonts w:asciiTheme="majorHAnsi" w:hAnsiTheme="majorHAnsi" w:cstheme="majorHAnsi"/>
+          <w:sz w:val="28"/>
+          <w:szCs w:val="28"/>
+        </w:rPr>
+        <w:t>Sau quá trình huấn luyện các mô hình LNR-2, LNR-1 và SVR trên, ta tiếp tục tiếp hành công đoạn thử nghiệm các dự đoán trên các mô hình đã được huấn luyện đó.</w:t>
+      </w:r>
+    </w:p>
+    <w:p>
+      <w:pPr>
+        <w:keepNext/>
+        <w:spacing w:before="80" w:after="80" w:line="360" w:lineRule="auto"/>
+        <w:jc w:val="center"/>
+      </w:pPr>
+      <w:r>
+        <w:rPr>
+          <w:rFonts w:asciiTheme="majorHAnsi" w:hAnsiTheme="majorHAnsi" w:cstheme="majorHAnsi"/>
+          <w:bCs/>
+          <w:noProof/>
+          <w:sz w:val="26"/>
+          <w:szCs w:val="26"/>
+        </w:rPr>
+        <w:drawing>
+          <wp:inline distT="0" distB="0" distL="0" distR="0" wp14:anchorId="617E06C6" wp14:editId="3AD6CE98">
+            <wp:extent cx="5580380" cy="2151380"/>
+            <wp:effectExtent l="0" t="0" r="1270" b="1270"/>
+            <wp:docPr id="45" name="Picture 45"/>
+            <wp:cNvGraphicFramePr>
+              <a:graphicFrameLocks xmlns:a="http://schemas.openxmlformats.org/drawingml/2006/main" noChangeAspect="1"/>
+            </wp:cNvGraphicFramePr>
+            <a:graphic xmlns:a="http://schemas.openxmlformats.org/drawingml/2006/main">
+              <a:graphicData uri="http://schemas.openxmlformats.org/drawingml/2006/picture">
+                <pic:pic xmlns:pic="http://schemas.openxmlformats.org/drawingml/2006/picture">
+                  <pic:nvPicPr>
+                    <pic:cNvPr id="45" name="Picture 45"/>
+                    <pic:cNvPicPr/>
+                  </pic:nvPicPr>
+                  <pic:blipFill>
+                    <a:blip r:embed="rId59" cstate="print">
+                      <a:extLst>
+                        <a:ext uri="{28A0092B-C50C-407E-A947-70E740481C1C}">
+                          <a14:useLocalDpi xmlns:a14="http://schemas.microsoft.com/office/drawing/2010/main" val="0"/>
+                        </a:ext>
+                      </a:extLst>
+                    </a:blip>
+                    <a:stretch>
+                      <a:fillRect/>
+                    </a:stretch>
+                  </pic:blipFill>
+                  <pic:spPr>
+                    <a:xfrm>
+                      <a:off x="0" y="0"/>
+                      <a:ext cx="5580380" cy="2151380"/>
+                    </a:xfrm>
+                    <a:prstGeom prst="rect">
+                      <a:avLst/>
+                    </a:prstGeom>
+                  </pic:spPr>
+                </pic:pic>
+              </a:graphicData>
+            </a:graphic>
+          </wp:inline>
+        </w:drawing>
+      </w:r>
+    </w:p>
+    <w:p>
+      <w:pPr>
+        <w:pStyle w:val="Caption"/>
+        <w:jc w:val="center"/>
+      </w:pPr>
+      <w:r>
+        <w:t xml:space="preserve">Hình 3. </w:t>
+      </w:r>
+      <w:r>
+        <w:fldChar w:fldCharType="begin"/>
+      </w:r>
+      <w:r>
+        <w:instrText xml:space="preserve"> SEQ Hình_3. \* ARABIC </w:instrText>
+      </w:r>
+      <w:r>
+        <w:fldChar w:fldCharType="separate"/>
+      </w:r>
+      <w:r>
+        <w:rPr>
+          <w:noProof/>
+        </w:rPr>
+        <w:t>21</w:t>
+      </w:r>
+      <w:r>
+        <w:fldChar w:fldCharType="end"/>
+      </w:r>
+      <w:r>
+        <w:t>. Nạp dữ liệu dự đoán vào các mô hình đã được huấn luyện</w:t>
+      </w:r>
+    </w:p>
+    <w:p>
+      <w:pPr>
+        <w:spacing w:before="80" w:after="80" w:line="360" w:lineRule="auto"/>
+        <w:ind w:firstLine="720"/>
+        <w:jc w:val="both"/>
+      </w:pPr>
+      <w:r>
+        <w:rPr>
+          <w:rFonts w:asciiTheme="majorHAnsi" w:hAnsiTheme="majorHAnsi" w:cstheme="majorHAnsi"/>
+          <w:sz w:val="28"/>
+          <w:szCs w:val="28"/>
+        </w:rPr>
+        <w:t xml:space="preserve">Ta nạp các dữ liệu input đầu vào vào các mô hình đã được huấn luyện sẵn là </w:t>
+      </w:r>
+      <w:r>
+        <w:rPr>
+          <w:rFonts w:asciiTheme="majorHAnsi" w:hAnsiTheme="majorHAnsi" w:cstheme="majorHAnsi"/>
+          <w:i/>
+          <w:iCs/>
+          <w:sz w:val="28"/>
+          <w:szCs w:val="28"/>
+        </w:rPr>
+        <w:t xml:space="preserve">lm2, lm1 </w:t>
+      </w:r>
+      <w:r>
+        <w:rPr>
+          <w:rFonts w:asciiTheme="majorHAnsi" w:hAnsiTheme="majorHAnsi" w:cstheme="majorHAnsi"/>
+          <w:sz w:val="28"/>
+          <w:szCs w:val="28"/>
+        </w:rPr>
+        <w:t xml:space="preserve">và </w:t>
+      </w:r>
+      <w:r>
+        <w:rPr>
+          <w:rFonts w:asciiTheme="majorHAnsi" w:hAnsiTheme="majorHAnsi" w:cstheme="majorHAnsi"/>
+          <w:i/>
+          <w:iCs/>
+          <w:sz w:val="28"/>
+          <w:szCs w:val="28"/>
+        </w:rPr>
+        <w:t>svr_rbf,  svr_lin, svr_poly</w:t>
+      </w:r>
+      <w:r>
+        <w:rPr>
+          <w:rFonts w:asciiTheme="majorHAnsi" w:hAnsiTheme="majorHAnsi" w:cstheme="majorHAnsi"/>
+          <w:sz w:val="28"/>
+          <w:szCs w:val="28"/>
+        </w:rPr>
+        <w:t xml:space="preserve">. Giá trị dự đoán trả về </w:t>
+      </w:r>
+      <w:r>
+        <w:rPr>
+          <w:rFonts w:asciiTheme="majorHAnsi" w:hAnsiTheme="majorHAnsi" w:cstheme="majorHAnsi"/>
+          <w:sz w:val="28"/>
+          <w:szCs w:val="28"/>
+        </w:rPr>
+        <w:t>sẽ được mô tả trong các phần sau</w:t>
+      </w:r>
+    </w:p>
+    <w:p>
+      <w:pPr>
+        <w:pStyle w:val="Heading4"/>
+        <w:spacing w:before="120" w:after="120" w:line="360" w:lineRule="auto"/>
+        <w:rPr>
+          <w:b/>
+          <w:bCs/>
+          <w:i w:val="0"/>
+          <w:iCs w:val="0"/>
+          <w:color w:val="auto"/>
+          <w:sz w:val="28"/>
+          <w:szCs w:val="28"/>
+        </w:rPr>
+      </w:pPr>
+      <w:r>
+        <w:rPr>
+          <w:b/>
+          <w:bCs/>
+          <w:i w:val="0"/>
+          <w:iCs w:val="0"/>
+          <w:color w:val="auto"/>
+          <w:sz w:val="28"/>
+          <w:szCs w:val="28"/>
+        </w:rPr>
+        <w:lastRenderedPageBreak/>
+        <w:t>3.3.2.</w:t>
+      </w:r>
+      <w:r>
+        <w:rPr>
+          <w:b/>
+          <w:bCs/>
+          <w:i w:val="0"/>
+          <w:iCs w:val="0"/>
+          <w:color w:val="auto"/>
+          <w:sz w:val="28"/>
+          <w:szCs w:val="28"/>
+        </w:rPr>
+        <w:t>2</w:t>
+      </w:r>
+      <w:r>
+        <w:rPr>
+          <w:b/>
+          <w:bCs/>
+          <w:i w:val="0"/>
+          <w:iCs w:val="0"/>
+          <w:color w:val="auto"/>
+          <w:sz w:val="28"/>
+          <w:szCs w:val="28"/>
+        </w:rPr>
+        <w:t xml:space="preserve">. </w:t>
+      </w:r>
+      <w:r>
+        <w:rPr>
+          <w:b/>
+          <w:bCs/>
+          <w:i w:val="0"/>
+          <w:iCs w:val="0"/>
+          <w:color w:val="auto"/>
+          <w:sz w:val="28"/>
+          <w:szCs w:val="28"/>
+        </w:rPr>
+        <w:t>Kết quả dự đoán của g</w:t>
+      </w:r>
+      <w:r>
+        <w:rPr>
+          <w:b/>
+          <w:bCs/>
+          <w:i w:val="0"/>
+          <w:iCs w:val="0"/>
+          <w:color w:val="auto"/>
+          <w:sz w:val="28"/>
+          <w:szCs w:val="28"/>
+        </w:rPr>
+        <w:t xml:space="preserve">iá bán sỉ </w:t>
+      </w:r>
+      <w:r>
+        <w:rPr>
+          <w:b/>
+          <w:bCs/>
+          <w:i w:val="0"/>
+          <w:iCs w:val="0"/>
+          <w:color w:val="auto"/>
+          <w:sz w:val="28"/>
+          <w:szCs w:val="28"/>
+        </w:rPr>
+        <w:t>200</w:t>
+      </w:r>
+      <w:r>
+        <w:rPr>
+          <w:b/>
+          <w:bCs/>
+          <w:i w:val="0"/>
+          <w:iCs w:val="0"/>
+          <w:color w:val="auto"/>
+          <w:sz w:val="28"/>
+          <w:szCs w:val="28"/>
+        </w:rPr>
+        <w:t xml:space="preserve"> và tổng lượng bán 500</w:t>
+      </w:r>
+    </w:p>
+    <w:p>
+      <w:pPr>
+        <w:keepNext/>
+        <w:spacing w:before="80" w:after="80" w:line="360" w:lineRule="auto"/>
+        <w:jc w:val="center"/>
+      </w:pPr>
+      <w:r>
+        <w:rPr>
+          <w:rFonts w:asciiTheme="majorHAnsi" w:hAnsiTheme="majorHAnsi" w:cstheme="majorHAnsi"/>
+          <w:sz w:val="28"/>
+          <w:szCs w:val="28"/>
+        </w:rPr>
+        <w:drawing>
+          <wp:inline distT="0" distB="0" distL="0" distR="0" wp14:anchorId="33137849" wp14:editId="14BFB7C5">
+            <wp:extent cx="2409786" cy="1360967"/>
+            <wp:effectExtent l="0" t="0" r="0" b="0"/>
+            <wp:docPr id="46" name="Picture 46"/>
+            <wp:cNvGraphicFramePr>
+              <a:graphicFrameLocks xmlns:a="http://schemas.openxmlformats.org/drawingml/2006/main" noChangeAspect="1"/>
+            </wp:cNvGraphicFramePr>
+            <a:graphic xmlns:a="http://schemas.openxmlformats.org/drawingml/2006/main">
+              <a:graphicData uri="http://schemas.openxmlformats.org/drawingml/2006/picture">
+                <pic:pic xmlns:pic="http://schemas.openxmlformats.org/drawingml/2006/picture">
+                  <pic:nvPicPr>
+                    <pic:cNvPr id="1" name=""/>
+                    <pic:cNvPicPr/>
+                  </pic:nvPicPr>
+                  <pic:blipFill>
+                    <a:blip r:embed="rId60"/>
+                    <a:stretch>
+                      <a:fillRect/>
+                    </a:stretch>
+                  </pic:blipFill>
+                  <pic:spPr>
+                    <a:xfrm>
+                      <a:off x="0" y="0"/>
+                      <a:ext cx="2418142" cy="1365686"/>
+                    </a:xfrm>
+                    <a:prstGeom prst="rect">
+                      <a:avLst/>
+                    </a:prstGeom>
+                  </pic:spPr>
+                </pic:pic>
+              </a:graphicData>
+            </a:graphic>
+          </wp:inline>
+        </w:drawing>
+      </w:r>
+    </w:p>
+    <w:p>
+      <w:pPr>
+        <w:pStyle w:val="Caption"/>
+        <w:jc w:val="center"/>
+      </w:pPr>
+      <w:r>
+        <w:t xml:space="preserve">Hình 3. </w:t>
+      </w:r>
+      <w:r>
+        <w:fldChar w:fldCharType="begin"/>
+      </w:r>
+      <w:r>
+        <w:instrText xml:space="preserve"> SEQ Hình_3. \* ARABIC </w:instrText>
+      </w:r>
+      <w:r>
+        <w:fldChar w:fldCharType="separate"/>
+      </w:r>
+      <w:r>
+        <w:rPr>
+          <w:noProof/>
+        </w:rPr>
+        <w:t>22</w:t>
+      </w:r>
+      <w:r>
+        <w:fldChar w:fldCharType="end"/>
+      </w:r>
+      <w:r>
+        <w:t>. Kết quả giá bán lẻ tốt nhất dự đoán được trả về</w:t>
+      </w:r>
+      <w:r>
+        <w:t xml:space="preserve"> với trường hợp giá bán sỉ là 200 và tổng lượng bán là 500</w:t>
+      </w:r>
+    </w:p>
+    <w:p>
+      <w:pPr>
+        <w:spacing w:before="80" w:after="80" w:line="360" w:lineRule="auto"/>
+        <w:jc w:val="both"/>
+        <w:rPr>
+          <w:rFonts w:asciiTheme="majorHAnsi" w:hAnsiTheme="majorHAnsi" w:cstheme="majorHAnsi"/>
+          <w:sz w:val="28"/>
+          <w:szCs w:val="28"/>
+        </w:rPr>
+      </w:pPr>
+      <w:r>
+        <w:tab/>
+      </w:r>
+      <w:r>
+        <w:rPr>
+          <w:rFonts w:asciiTheme="majorHAnsi" w:hAnsiTheme="majorHAnsi" w:cstheme="majorHAnsi"/>
+          <w:sz w:val="28"/>
+          <w:szCs w:val="28"/>
+        </w:rPr>
+        <w:t>Đối với giá bán sỉ là 200 và tổng lượng bán là 500 thì k</w:t>
+      </w:r>
+      <w:r>
+        <w:rPr>
+          <w:rFonts w:asciiTheme="majorHAnsi" w:hAnsiTheme="majorHAnsi" w:cstheme="majorHAnsi"/>
+          <w:sz w:val="28"/>
+          <w:szCs w:val="28"/>
+        </w:rPr>
+        <w:t xml:space="preserve">ết quả dự đoán được trả về như trên hình 3.22 trên, cho ta thấy các mô hình dự đoán 1 khoảng gần tương tự nhau và độ chêch lệch là không quá nhiều. Trong đó mô hình SVR Linear cho kết quả dự đoán giá bán lẻ cao nhất là </w:t>
+      </w:r>
+      <w:r>
+        <w:rPr>
+          <w:rFonts w:asciiTheme="majorHAnsi" w:hAnsiTheme="majorHAnsi" w:cstheme="majorHAnsi"/>
+          <w:i/>
+          <w:iCs/>
+          <w:sz w:val="28"/>
+          <w:szCs w:val="28"/>
+        </w:rPr>
+        <w:t xml:space="preserve">414.99 </w:t>
+      </w:r>
+      <w:r>
+        <w:rPr>
+          <w:rFonts w:asciiTheme="majorHAnsi" w:hAnsiTheme="majorHAnsi" w:cstheme="majorHAnsi"/>
+          <w:sz w:val="28"/>
+          <w:szCs w:val="28"/>
+        </w:rPr>
+        <w:t xml:space="preserve">và mô hình SVR RBF thì lại cho kết quả dự đóa giá bán lẻ cao nhất là </w:t>
+      </w:r>
+      <w:r>
+        <w:rPr>
+          <w:rFonts w:asciiTheme="majorHAnsi" w:hAnsiTheme="majorHAnsi" w:cstheme="majorHAnsi"/>
+          <w:i/>
+          <w:iCs/>
+          <w:sz w:val="28"/>
+          <w:szCs w:val="28"/>
+        </w:rPr>
+        <w:t>366,42</w:t>
+      </w:r>
+      <w:r>
+        <w:rPr>
+          <w:rFonts w:asciiTheme="majorHAnsi" w:hAnsiTheme="majorHAnsi" w:cstheme="majorHAnsi"/>
+          <w:i/>
+          <w:iCs/>
+          <w:sz w:val="28"/>
+          <w:szCs w:val="28"/>
+        </w:rPr>
+        <w:t xml:space="preserve"> </w:t>
+      </w:r>
+      <w:r>
+        <w:rPr>
+          <w:rFonts w:asciiTheme="majorHAnsi" w:hAnsiTheme="majorHAnsi" w:cstheme="majorHAnsi"/>
+          <w:sz w:val="28"/>
+          <w:szCs w:val="28"/>
+        </w:rPr>
+        <w:t>thấp nhất trong tất cả mô hình.</w:t>
+      </w:r>
+    </w:p>
+    <w:p>
+      <w:pPr>
+        <w:pStyle w:val="Heading4"/>
+        <w:spacing w:before="120" w:after="120" w:line="360" w:lineRule="auto"/>
+        <w:rPr>
+          <w:b/>
+          <w:bCs/>
+          <w:i w:val="0"/>
+          <w:iCs w:val="0"/>
+          <w:color w:val="auto"/>
+          <w:sz w:val="28"/>
+          <w:szCs w:val="28"/>
+        </w:rPr>
+      </w:pPr>
+      <w:r>
+        <w:rPr>
+          <w:b/>
+          <w:bCs/>
+          <w:i w:val="0"/>
+          <w:iCs w:val="0"/>
+          <w:color w:val="auto"/>
+          <w:sz w:val="28"/>
+          <w:szCs w:val="28"/>
+        </w:rPr>
+        <w:t>3.3.2.</w:t>
+      </w:r>
+      <w:r>
+        <w:rPr>
+          <w:b/>
+          <w:bCs/>
+          <w:i w:val="0"/>
+          <w:iCs w:val="0"/>
+          <w:color w:val="auto"/>
+          <w:sz w:val="28"/>
+          <w:szCs w:val="28"/>
+        </w:rPr>
+        <w:t>3</w:t>
+      </w:r>
+      <w:r>
+        <w:rPr>
+          <w:b/>
+          <w:bCs/>
+          <w:i w:val="0"/>
+          <w:iCs w:val="0"/>
+          <w:color w:val="auto"/>
+          <w:sz w:val="28"/>
+          <w:szCs w:val="28"/>
+        </w:rPr>
+        <w:t xml:space="preserve">. </w:t>
+      </w:r>
+      <w:r>
+        <w:rPr>
+          <w:b/>
+          <w:bCs/>
+          <w:i w:val="0"/>
+          <w:iCs w:val="0"/>
+          <w:color w:val="auto"/>
+          <w:sz w:val="28"/>
+          <w:szCs w:val="28"/>
+        </w:rPr>
+        <w:t>Kết quả dự đoán của g</w:t>
+      </w:r>
+      <w:r>
+        <w:rPr>
+          <w:b/>
+          <w:bCs/>
+          <w:i w:val="0"/>
+          <w:iCs w:val="0"/>
+          <w:color w:val="auto"/>
+          <w:sz w:val="28"/>
+          <w:szCs w:val="28"/>
+        </w:rPr>
+        <w:t>iá bán sỉ 1000 và tổng lượng bán 500</w:t>
+      </w:r>
+    </w:p>
+    <w:p>
+      <w:pPr>
+        <w:keepNext/>
+        <w:spacing w:line="360" w:lineRule="auto"/>
+        <w:jc w:val="center"/>
+      </w:pPr>
+      <w:r>
+        <w:drawing>
+          <wp:inline distT="0" distB="0" distL="0" distR="0" wp14:anchorId="154FE68D" wp14:editId="38DCC3F5">
+            <wp:extent cx="2490125" cy="1424763"/>
+            <wp:effectExtent l="0" t="0" r="5715" b="4445"/>
+            <wp:docPr id="49" name="Picture 49"/>
+            <wp:cNvGraphicFramePr>
+              <a:graphicFrameLocks xmlns:a="http://schemas.openxmlformats.org/drawingml/2006/main" noChangeAspect="1"/>
+            </wp:cNvGraphicFramePr>
+            <a:graphic xmlns:a="http://schemas.openxmlformats.org/drawingml/2006/main">
+              <a:graphicData uri="http://schemas.openxmlformats.org/drawingml/2006/picture">
+                <pic:pic xmlns:pic="http://schemas.openxmlformats.org/drawingml/2006/picture">
+                  <pic:nvPicPr>
+                    <pic:cNvPr id="1" name=""/>
+                    <pic:cNvPicPr/>
+                  </pic:nvPicPr>
+                  <pic:blipFill>
+                    <a:blip r:embed="rId61"/>
+                    <a:stretch>
+                      <a:fillRect/>
+                    </a:stretch>
+                  </pic:blipFill>
+                  <pic:spPr>
+                    <a:xfrm>
+                      <a:off x="0" y="0"/>
+                      <a:ext cx="2499758" cy="1430275"/>
+                    </a:xfrm>
+                    <a:prstGeom prst="rect">
+                      <a:avLst/>
+                    </a:prstGeom>
+                  </pic:spPr>
+                </pic:pic>
+              </a:graphicData>
+            </a:graphic>
+          </wp:inline>
+        </w:drawing>
+      </w:r>
+    </w:p>
+    <w:p>
+      <w:pPr>
+        <w:pStyle w:val="Caption"/>
+        <w:jc w:val="center"/>
+      </w:pPr>
+      <w:r>
+        <w:t xml:space="preserve">Hình 3. </w:t>
+      </w:r>
+      <w:r>
+        <w:fldChar w:fldCharType="begin"/>
+      </w:r>
+      <w:r>
+        <w:instrText xml:space="preserve"> SEQ Hình_3. \* ARABIC </w:instrText>
+      </w:r>
+      <w:r>
+        <w:fldChar w:fldCharType="separate"/>
+      </w:r>
+      <w:r>
+        <w:rPr>
+          <w:noProof/>
+        </w:rPr>
+        <w:t>23</w:t>
+      </w:r>
+      <w:r>
+        <w:fldChar w:fldCharType="end"/>
+      </w:r>
+      <w:r>
+        <w:t xml:space="preserve">. </w:t>
+      </w:r>
+      <w:r>
+        <w:t xml:space="preserve">Kết quả giá bán lẻ tốt nhất dự đoán được trả về với trường hợp giá bán sỉ là </w:t>
+      </w:r>
+      <w:r>
+        <w:t>1000</w:t>
+      </w:r>
+      <w:r>
+        <w:t xml:space="preserve"> và tổng lượng bán là 500</w:t>
+      </w:r>
+    </w:p>
+    <w:p>
+      <w:pPr>
+        <w:spacing w:before="80" w:after="80" w:line="360" w:lineRule="auto"/>
+        <w:ind w:firstLine="720"/>
+        <w:jc w:val="both"/>
+        <w:rPr>
+          <w:rFonts w:asciiTheme="majorHAnsi" w:hAnsiTheme="majorHAnsi" w:cstheme="majorHAnsi"/>
+          <w:sz w:val="28"/>
+          <w:szCs w:val="28"/>
+        </w:rPr>
+      </w:pPr>
+      <w:r>
+        <w:rPr>
+          <w:rFonts w:asciiTheme="majorHAnsi" w:hAnsiTheme="majorHAnsi" w:cstheme="majorHAnsi"/>
+          <w:sz w:val="28"/>
+          <w:szCs w:val="28"/>
+        </w:rPr>
+        <w:t>Đối với giá bán sỉ là 1000 và tổng lượng bán là 500 thì kết quả dự đoán được trả về</w:t>
+      </w:r>
+      <w:r>
+        <w:rPr>
+          <w:rFonts w:asciiTheme="majorHAnsi" w:hAnsiTheme="majorHAnsi" w:cstheme="majorHAnsi"/>
+          <w:sz w:val="28"/>
+          <w:szCs w:val="28"/>
+        </w:rPr>
+        <w:t xml:space="preserve"> như trên hình 3.23 trên, nó có một sự chênh lệch rất lớn. Cụ thể là mô hình huấn luyện là SVR RBF lại trả về giá trị cực kì thấp nếu so với các mô hình huấn luyện còn lại và SVR Poly thì lại cho kết quả dự đoán giá bán lẻ tốt nhất là cao nhất so với tất cả mô hình khác. Sự chênh lệch này có thể làm ảnh hưởng đến kết quả dự đoán nếu ta phải chọn một mô hình để dự đoán, do đó ở </w:t>
+      </w:r>
+      <w:r>
+        <w:rPr>
+          <w:rFonts w:asciiTheme="majorHAnsi" w:hAnsiTheme="majorHAnsi" w:cstheme="majorHAnsi"/>
+          <w:sz w:val="28"/>
+          <w:szCs w:val="28"/>
+        </w:rPr>
+        <w:lastRenderedPageBreak/>
+        <w:t>phần tiếp theo nhóm sẽ tiến hành phân tích để chọn ra mô hình nên được sử dụng nhất trong việc dự đoán kết quả của bài toán.</w:t>
+      </w:r>
+    </w:p>
+    <w:p>
+      <w:pPr>
+        <w:pStyle w:val="Heading3"/>
+        <w:spacing w:before="240" w:after="240" w:line="360" w:lineRule="auto"/>
+        <w:rPr>
+          <w:b/>
+          <w:bCs/>
+          <w:color w:val="auto"/>
+          <w:sz w:val="30"/>
+          <w:szCs w:val="30"/>
+        </w:rPr>
+      </w:pPr>
+      <w:r>
+        <w:rPr>
+          <w:b/>
+          <w:bCs/>
+          <w:color w:val="auto"/>
+          <w:sz w:val="30"/>
+          <w:szCs w:val="30"/>
+        </w:rPr>
+        <w:t>3.3.</w:t>
+      </w:r>
+      <w:r>
+        <w:rPr>
+          <w:b/>
+          <w:bCs/>
+          <w:color w:val="auto"/>
+          <w:sz w:val="30"/>
+          <w:szCs w:val="30"/>
+        </w:rPr>
+        <w:t>3</w:t>
+      </w:r>
+      <w:r>
+        <w:rPr>
+          <w:b/>
+          <w:bCs/>
+          <w:color w:val="auto"/>
+          <w:sz w:val="30"/>
+          <w:szCs w:val="30"/>
+        </w:rPr>
+        <w:t>.</w:t>
+      </w:r>
+      <w:r>
+        <w:rPr>
+          <w:b/>
+          <w:bCs/>
+          <w:color w:val="auto"/>
+          <w:sz w:val="30"/>
+          <w:szCs w:val="30"/>
+        </w:rPr>
+        <w:t xml:space="preserve"> </w:t>
+      </w:r>
+      <w:r>
+        <w:rPr>
+          <w:b/>
+          <w:bCs/>
+          <w:color w:val="auto"/>
+          <w:sz w:val="30"/>
+          <w:szCs w:val="30"/>
+        </w:rPr>
+        <w:t>So sánh giữa các mô hình huấn luyện</w:t>
+      </w:r>
+    </w:p>
+    <w:p>
+      <w:pPr>
+        <w:spacing w:before="80" w:after="80" w:line="360" w:lineRule="auto"/>
+        <w:jc w:val="both"/>
+        <w:rPr>
+          <w:rFonts w:asciiTheme="majorHAnsi" w:hAnsiTheme="majorHAnsi" w:cstheme="majorHAnsi"/>
+          <w:sz w:val="28"/>
+          <w:szCs w:val="28"/>
+        </w:rPr>
+      </w:pPr>
+      <w:r>
+        <w:rPr>
+          <w:rFonts w:asciiTheme="majorHAnsi" w:hAnsiTheme="majorHAnsi" w:cstheme="majorHAnsi"/>
+          <w:sz w:val="28"/>
+          <w:szCs w:val="28"/>
+        </w:rPr>
+        <w:tab/>
+        <w:t>Sau quá trình chạy thực nghiệm ở phần 3.3.2.2 và 3.3.2.3, nhóm đã kết luận được rằng không phải mô hình huấn luyện nào cũng ra kết quả tốt nhất và việc chọn ra một mô hình huấn luyện có kết quả chuẩn xác nhất là điều cần thiết, do đã thực nghiệm ở cả 2 trường hợp mà không rút ra được mô hình huấn luyện nào là tốt nhất, do đó nhóm đã tiến hành so sánh điểm số hồi quy giữa các phương pháp để tìm ra mô hình huấn luyện tốt nhất:</w:t>
+      </w:r>
+    </w:p>
+    <w:p>
+      <w:pPr>
+        <w:keepNext/>
+        <w:spacing w:before="80" w:after="80" w:line="360" w:lineRule="auto"/>
+        <w:jc w:val="center"/>
+      </w:pPr>
+      <w:r>
+        <w:rPr>
+          <w:rFonts w:asciiTheme="majorHAnsi" w:hAnsiTheme="majorHAnsi" w:cstheme="majorHAnsi"/>
+          <w:sz w:val="28"/>
+          <w:szCs w:val="28"/>
+        </w:rPr>
+        <w:drawing>
+          <wp:inline distT="0" distB="0" distL="0" distR="0" wp14:anchorId="1068CF48" wp14:editId="6E16DC30">
+            <wp:extent cx="2380533" cy="1392865"/>
+            <wp:effectExtent l="0" t="0" r="1270" b="0"/>
+            <wp:docPr id="50" name="Picture 50"/>
+            <wp:cNvGraphicFramePr>
+              <a:graphicFrameLocks xmlns:a="http://schemas.openxmlformats.org/drawingml/2006/main" noChangeAspect="1"/>
+            </wp:cNvGraphicFramePr>
+            <a:graphic xmlns:a="http://schemas.openxmlformats.org/drawingml/2006/main">
+              <a:graphicData uri="http://schemas.openxmlformats.org/drawingml/2006/picture">
+                <pic:pic xmlns:pic="http://schemas.openxmlformats.org/drawingml/2006/picture">
+                  <pic:nvPicPr>
+                    <pic:cNvPr id="1" name=""/>
+                    <pic:cNvPicPr/>
+                  </pic:nvPicPr>
+                  <pic:blipFill>
+                    <a:blip r:embed="rId62"/>
+                    <a:stretch>
+                      <a:fillRect/>
+                    </a:stretch>
+                  </pic:blipFill>
+                  <pic:spPr>
+                    <a:xfrm>
+                      <a:off x="0" y="0"/>
+                      <a:ext cx="2388496" cy="1397524"/>
+                    </a:xfrm>
+                    <a:prstGeom prst="rect">
+                      <a:avLst/>
+                    </a:prstGeom>
+                  </pic:spPr>
+                </pic:pic>
+              </a:graphicData>
+            </a:graphic>
+          </wp:inline>
+        </w:drawing>
+      </w:r>
+    </w:p>
+    <w:p>
+      <w:pPr>
+        <w:pStyle w:val="Caption"/>
+        <w:jc w:val="center"/>
+      </w:pPr>
+      <w:r>
+        <w:t xml:space="preserve">Hình 3. </w:t>
+      </w:r>
+      <w:r>
+        <w:fldChar w:fldCharType="begin"/>
+      </w:r>
+      <w:r>
+        <w:instrText xml:space="preserve"> SEQ Hình_3. \* ARABIC </w:instrText>
+      </w:r>
+      <w:r>
+        <w:fldChar w:fldCharType="separate"/>
+      </w:r>
+      <w:r>
+        <w:rPr>
+          <w:noProof/>
+        </w:rPr>
+        <w:t>24</w:t>
+      </w:r>
+      <w:r>
+        <w:fldChar w:fldCharType="end"/>
+      </w:r>
+      <w:r>
+        <w:t>. Điểm số hồi quy giữa các mô hình huấn luyện</w:t>
+      </w:r>
+    </w:p>
+    <w:p>
+      <w:pPr>
+        <w:spacing w:before="80" w:after="80" w:line="360" w:lineRule="auto"/>
+        <w:ind w:firstLine="720"/>
+        <w:jc w:val="both"/>
+      </w:pPr>
+      <w:r>
+        <w:rPr>
+          <w:rFonts w:asciiTheme="majorHAnsi" w:hAnsiTheme="majorHAnsi" w:cstheme="majorHAnsi"/>
+          <w:sz w:val="28"/>
+          <w:szCs w:val="28"/>
+        </w:rPr>
+        <w:t xml:space="preserve">Điểm số hồi quy trên cho thấy mô hình huấn luyện SVR Poly là mô hình huấn luyện phù hợp nhất do nó có điểm số hồi quy là cao nhất, bên cạnh đó thì SVR RBF lại có điểm số hồi quy là thấp nhất. Minh chứng thực tế nhất đó là việc ta đã chạy dự đoán ở 2 phần </w:t>
+      </w:r>
+      <w:r>
+        <w:rPr>
+          <w:rFonts w:asciiTheme="majorHAnsi" w:hAnsiTheme="majorHAnsi" w:cstheme="majorHAnsi"/>
+          <w:sz w:val="28"/>
+          <w:szCs w:val="28"/>
+        </w:rPr>
+        <w:t>3.3.2.2 và 3.3.2.3</w:t>
+      </w:r>
+      <w:r>
+        <w:rPr>
+          <w:rFonts w:asciiTheme="majorHAnsi" w:hAnsiTheme="majorHAnsi" w:cstheme="majorHAnsi"/>
+          <w:sz w:val="28"/>
+          <w:szCs w:val="28"/>
+        </w:rPr>
+        <w:t xml:space="preserve"> đều cho kết quả dự đoán đối với mô hình SVR RBF là thấp nhất. Kết luận cuối cùng của nhóm đó là mô hình huấn luyện tốt nhất đó là mô hình SVR Poly cho việc giải quyết bài toán tìm giá bán lẻ tốt nhất.</w:t>
+      </w:r>
+    </w:p>
+    <w:p>
+      <w:pPr>
+        <w:pStyle w:val="Heading2"/>
+        <w:spacing w:before="360" w:after="360" w:line="360" w:lineRule="auto"/>
+        <w:jc w:val="both"/>
+        <w:rPr>
+          <w:rFonts w:ascii="Times New Roman" w:hAnsi="Times New Roman" w:cs="Times New Roman"/>
+          <w:b/>
+          <w:bCs/>
+          <w:color w:val="auto"/>
+          <w:sz w:val="32"/>
+          <w:szCs w:val="32"/>
+        </w:rPr>
+      </w:pPr>
+      <w:bookmarkStart w:id="98" w:name="_Toc152651066"/>
+      <w:r>
+        <w:rPr>
+          <w:rFonts w:ascii="Times New Roman" w:hAnsi="Times New Roman" w:cs="Times New Roman"/>
+          <w:b/>
+          <w:bCs/>
+          <w:color w:val="auto"/>
+          <w:sz w:val="32"/>
+          <w:szCs w:val="32"/>
+        </w:rPr>
+        <w:t xml:space="preserve">3.4. </w:t>
+      </w:r>
+      <w:r>
+        <w:rPr>
+          <w:rFonts w:ascii="Times New Roman" w:hAnsi="Times New Roman" w:cs="Times New Roman"/>
+          <w:b/>
+          <w:bCs/>
+          <w:color w:val="auto"/>
+          <w:sz w:val="32"/>
+          <w:szCs w:val="32"/>
+        </w:rPr>
+        <w:t>Bài toán 2: Có lợi thế về ngày giao hàng khi trở thành khách hàng có thứ hạng bạch kim hay không</w:t>
+      </w:r>
+      <w:bookmarkEnd w:id="98"/>
+    </w:p>
+    <w:p/>
     <w:p>
       <w:pPr>
         <w:spacing w:before="80" w:after="80" w:line="360" w:lineRule="auto"/>
@@ -24687,7 +25881,7 @@
       <w:bookmarkEnd w:id="99"/>
     </w:p>
     <w:sectPr>
-      <w:headerReference w:type="default" r:id="rId59"/>
+      <w:headerReference w:type="default" r:id="rId63"/>
       <w:pgSz w:w="11907" w:h="16840" w:code="9"/>
       <w:pgMar w:top="1701" w:right="1134" w:bottom="1701" w:left="1985" w:header="720" w:footer="720" w:gutter="0"/>
       <w:pgNumType w:start="1"/>

</xml_diff>